<commit_message>
resume update after semester
</commit_message>
<xml_diff>
--- a/resume v2.docx
+++ b/resume v2.docx
@@ -1,6 +1,6 @@
 
 <file path=word/document.xml><?xml version="1.0" encoding="utf-8"?>
-<w:document xmlns:wpc="http://schemas.microsoft.com/office/word/2010/wordprocessingCanvas" xmlns:cx="http://schemas.microsoft.com/office/drawing/2014/chartex" xmlns:cx1="http://schemas.microsoft.com/office/drawing/2015/9/8/chartex" xmlns:cx2="http://schemas.microsoft.com/office/drawing/2015/10/21/chartex" xmlns:cx3="http://schemas.microsoft.com/office/drawing/2016/5/9/chartex" xmlns:cx4="http://schemas.microsoft.com/office/drawing/2016/5/10/chartex" xmlns:cx5="http://schemas.microsoft.com/office/drawing/2016/5/11/chartex" xmlns:cx6="http://schemas.microsoft.com/office/drawing/2016/5/12/chartex" xmlns:cx7="http://schemas.microsoft.com/office/drawing/2016/5/13/chartex" xmlns:cx8="http://schemas.microsoft.com/office/drawing/2016/5/14/chartex" xmlns:mc="http://schemas.openxmlformats.org/markup-compatibility/2006" xmlns:aink="http://schemas.microsoft.com/office/drawing/2016/ink" xmlns:am3d="http://schemas.microsoft.com/office/drawing/2017/model3d" xmlns:o="urn:schemas-microsoft-com:office:office" xmlns:r="http://schemas.openxmlformats.org/officeDocument/2006/relationships" xmlns:m="http://schemas.openxmlformats.org/officeDocument/2006/math" xmlns:v="urn:schemas-microsoft-com:vml" xmlns:wp14="http://schemas.microsoft.com/office/word/2010/wordprocessingDrawing" xmlns:wp="http://schemas.openxmlformats.org/drawingml/2006/wordprocessingDrawing" xmlns:w10="urn:schemas-microsoft-com:office:word" xmlns:w="http://schemas.openxmlformats.org/wordprocessingml/2006/main" xmlns:w14="http://schemas.microsoft.com/office/word/2010/wordml" xmlns:w15="http://schemas.microsoft.com/office/word/2012/wordml" xmlns:w16cid="http://schemas.microsoft.com/office/word/2016/wordml/cid" xmlns:w16se="http://schemas.microsoft.com/office/word/2015/wordml/symex" xmlns:wpg="http://schemas.microsoft.com/office/word/2010/wordprocessingGroup" xmlns:wpi="http://schemas.microsoft.com/office/word/2010/wordprocessingInk" xmlns:wne="http://schemas.microsoft.com/office/word/2006/wordml" xmlns:wps="http://schemas.microsoft.com/office/word/2010/wordprocessingShape" mc:Ignorable="w14 w15 w16se w16cid wp14">
+<w:document xmlns:wpc="http://schemas.microsoft.com/office/word/2010/wordprocessingCanvas" xmlns:cx="http://schemas.microsoft.com/office/drawing/2014/chartex" xmlns:cx1="http://schemas.microsoft.com/office/drawing/2015/9/8/chartex" xmlns:cx2="http://schemas.microsoft.com/office/drawing/2015/10/21/chartex" xmlns:cx3="http://schemas.microsoft.com/office/drawing/2016/5/9/chartex" xmlns:cx4="http://schemas.microsoft.com/office/drawing/2016/5/10/chartex" xmlns:cx5="http://schemas.microsoft.com/office/drawing/2016/5/11/chartex" xmlns:cx6="http://schemas.microsoft.com/office/drawing/2016/5/12/chartex" xmlns:cx7="http://schemas.microsoft.com/office/drawing/2016/5/13/chartex" xmlns:cx8="http://schemas.microsoft.com/office/drawing/2016/5/14/chartex" xmlns:mc="http://schemas.openxmlformats.org/markup-compatibility/2006" xmlns:aink="http://schemas.microsoft.com/office/drawing/2016/ink" xmlns:am3d="http://schemas.microsoft.com/office/drawing/2017/model3d" xmlns:o="urn:schemas-microsoft-com:office:office" xmlns:r="http://schemas.openxmlformats.org/officeDocument/2006/relationships" xmlns:m="http://schemas.openxmlformats.org/officeDocument/2006/math" xmlns:v="urn:schemas-microsoft-com:vml" xmlns:wp14="http://schemas.microsoft.com/office/word/2010/wordprocessingDrawing" xmlns:wp="http://schemas.openxmlformats.org/drawingml/2006/wordprocessingDrawing" xmlns:w10="urn:schemas-microsoft-com:office:word" xmlns:w="http://schemas.openxmlformats.org/wordprocessingml/2006/main" xmlns:w14="http://schemas.microsoft.com/office/word/2010/wordml" xmlns:w15="http://schemas.microsoft.com/office/word/2012/wordml" xmlns:w16cex="http://schemas.microsoft.com/office/word/2018/wordml/cex" xmlns:w16cid="http://schemas.microsoft.com/office/word/2016/wordml/cid" xmlns:w16="http://schemas.microsoft.com/office/word/2018/wordml" xmlns:w16se="http://schemas.microsoft.com/office/word/2015/wordml/symex" xmlns:wpg="http://schemas.microsoft.com/office/word/2010/wordprocessingGroup" xmlns:wpi="http://schemas.microsoft.com/office/word/2010/wordprocessingInk" xmlns:wne="http://schemas.microsoft.com/office/word/2006/wordml" xmlns:wps="http://schemas.microsoft.com/office/word/2010/wordprocessingShape" mc:Ignorable="w14 w15 w16se w16cid w16 w16cex wp14">
   <w:body>
     <w:p>
       <w:pPr>
@@ -75,25 +75,7 @@
             <w:sz w:val="22"/>
             <w:szCs w:val="22"/>
           </w:rPr>
-          <w:t>theochiu.gith</w:t>
-        </w:r>
-        <w:r>
-          <w:rPr>
-            <w:rStyle w:val="Hyperlink"/>
-            <w:rFonts w:ascii="Century Gothic" w:hAnsi="Century Gothic" w:cstheme="minorHAnsi"/>
-            <w:sz w:val="22"/>
-            <w:szCs w:val="22"/>
-          </w:rPr>
-          <w:t>u</w:t>
-        </w:r>
-        <w:r>
-          <w:rPr>
-            <w:rStyle w:val="Hyperlink"/>
-            <w:rFonts w:ascii="Century Gothic" w:hAnsi="Century Gothic" w:cstheme="minorHAnsi"/>
-            <w:sz w:val="22"/>
-            <w:szCs w:val="22"/>
-          </w:rPr>
-          <w:t>b.io</w:t>
+          <w:t>theochiu.github.io</w:t>
         </w:r>
       </w:hyperlink>
       <w:r>
@@ -322,25 +304,79 @@
           <w:sz w:val="22"/>
           <w:szCs w:val="22"/>
         </w:rPr>
-        <w:t xml:space="preserve">Linear Circuit Analysis (ECE 201 &amp; 202), Data Structures (ECE 368), Multivariable Calculus (MA 261), Linear Algebra (MA 265), Advanced C (ECE 264), Digital Systems Design (ECE 270), Ordinary Differential Equations (MA 266), Engineering Fundamentals and </w:t>
-      </w:r>
-      <w:proofErr w:type="spellStart"/>
-      <w:r>
-        <w:rPr>
-          <w:rFonts w:ascii="Century Gothic" w:hAnsi="Century Gothic" w:cstheme="minorHAnsi"/>
-          <w:sz w:val="22"/>
-          <w:szCs w:val="22"/>
-        </w:rPr>
-        <w:t>Matlab</w:t>
-      </w:r>
-      <w:proofErr w:type="spellEnd"/>
-      <w:r>
-        <w:rPr>
-          <w:rFonts w:ascii="Century Gothic" w:hAnsi="Century Gothic" w:cstheme="minorHAnsi"/>
-          <w:sz w:val="22"/>
-          <w:szCs w:val="22"/>
-        </w:rPr>
-        <w:t xml:space="preserve"> (ENGR 131 &amp; 132)</w:t>
+        <w:t xml:space="preserve">Linear Circuit Analysis (ECE 201 &amp; 202), Data Structures (ECE 368), </w:t>
+      </w:r>
+      <w:r>
+        <w:rPr>
+          <w:rFonts w:ascii="Century Gothic" w:hAnsi="Century Gothic" w:cstheme="minorHAnsi"/>
+          <w:sz w:val="22"/>
+          <w:szCs w:val="22"/>
+        </w:rPr>
+        <w:t>Artificial Intelligence</w:t>
+      </w:r>
+      <w:r>
+        <w:rPr>
+          <w:rFonts w:ascii="Century Gothic" w:hAnsi="Century Gothic" w:cstheme="minorHAnsi"/>
+          <w:sz w:val="22"/>
+          <w:szCs w:val="22"/>
+        </w:rPr>
+        <w:t xml:space="preserve"> (</w:t>
+      </w:r>
+      <w:r>
+        <w:rPr>
+          <w:rFonts w:ascii="Century Gothic" w:hAnsi="Century Gothic" w:cstheme="minorHAnsi"/>
+          <w:sz w:val="22"/>
+          <w:szCs w:val="22"/>
+        </w:rPr>
+        <w:t>ECE 473</w:t>
+      </w:r>
+      <w:r>
+        <w:rPr>
+          <w:rFonts w:ascii="Century Gothic" w:hAnsi="Century Gothic" w:cstheme="minorHAnsi"/>
+          <w:sz w:val="22"/>
+          <w:szCs w:val="22"/>
+        </w:rPr>
+        <w:t xml:space="preserve">), </w:t>
+      </w:r>
+      <w:r>
+        <w:rPr>
+          <w:rFonts w:ascii="Century Gothic" w:hAnsi="Century Gothic" w:cstheme="minorHAnsi"/>
+          <w:sz w:val="22"/>
+          <w:szCs w:val="22"/>
+        </w:rPr>
+        <w:t>ASIC Design</w:t>
+      </w:r>
+      <w:r>
+        <w:rPr>
+          <w:rFonts w:ascii="Century Gothic" w:hAnsi="Century Gothic" w:cstheme="minorHAnsi"/>
+          <w:sz w:val="22"/>
+          <w:szCs w:val="22"/>
+        </w:rPr>
+        <w:t xml:space="preserve"> (</w:t>
+      </w:r>
+      <w:r>
+        <w:rPr>
+          <w:rFonts w:ascii="Century Gothic" w:hAnsi="Century Gothic" w:cstheme="minorHAnsi"/>
+          <w:sz w:val="22"/>
+          <w:szCs w:val="22"/>
+        </w:rPr>
+        <w:t>ECE 337</w:t>
+      </w:r>
+      <w:r>
+        <w:rPr>
+          <w:rFonts w:ascii="Century Gothic" w:hAnsi="Century Gothic" w:cstheme="minorHAnsi"/>
+          <w:sz w:val="22"/>
+          <w:szCs w:val="22"/>
+        </w:rPr>
+        <w:t xml:space="preserve">), Advanced C (ECE 264), Digital Systems Design (ECE 270), Ordinary Differential Equations (MA 266), </w:t>
+      </w:r>
+      <w:r>
+        <w:rPr>
+          <w:rFonts w:ascii="Century Gothic" w:hAnsi="Century Gothic" w:cstheme="minorHAnsi"/>
+          <w:sz w:val="22"/>
+          <w:szCs w:val="22"/>
+        </w:rPr>
+        <w:t>Object Oriented Programming (ECE 39595)</w:t>
       </w:r>
     </w:p>
     <w:p>
@@ -505,7 +541,25 @@
           <w:sz w:val="22"/>
           <w:szCs w:val="22"/>
         </w:rPr>
-        <w:t>Worked in an early stage startup as an intern leveraging software design and automation to optimize rapid growth in order to secure next round of funding</w:t>
+        <w:t xml:space="preserve">Worked in an </w:t>
+      </w:r>
+      <w:proofErr w:type="gramStart"/>
+      <w:r>
+        <w:rPr>
+          <w:rFonts w:ascii="Century Gothic" w:hAnsi="Century Gothic" w:cstheme="minorHAnsi"/>
+          <w:sz w:val="22"/>
+          <w:szCs w:val="22"/>
+        </w:rPr>
+        <w:t>early stage</w:t>
+      </w:r>
+      <w:proofErr w:type="gramEnd"/>
+      <w:r>
+        <w:rPr>
+          <w:rFonts w:ascii="Century Gothic" w:hAnsi="Century Gothic" w:cstheme="minorHAnsi"/>
+          <w:sz w:val="22"/>
+          <w:szCs w:val="22"/>
+        </w:rPr>
+        <w:t xml:space="preserve"> startup as an intern leveraging software design and automation to optimize rapid growth in order to secure next round of funding</w:t>
       </w:r>
     </w:p>
     <w:p>
@@ -532,7 +586,25 @@
           <w:sz w:val="22"/>
           <w:szCs w:val="22"/>
         </w:rPr>
-        <w:t>Created libraries and scripts to automate social media presence that lead to an increase in user-acquisition</w:t>
+        <w:t xml:space="preserve">Created libraries and scripts to automate social media presence that </w:t>
+      </w:r>
+      <w:proofErr w:type="gramStart"/>
+      <w:r>
+        <w:rPr>
+          <w:rFonts w:ascii="Century Gothic" w:hAnsi="Century Gothic" w:cstheme="minorHAnsi"/>
+          <w:sz w:val="22"/>
+          <w:szCs w:val="22"/>
+        </w:rPr>
+        <w:t>lead</w:t>
+      </w:r>
+      <w:proofErr w:type="gramEnd"/>
+      <w:r>
+        <w:rPr>
+          <w:rFonts w:ascii="Century Gothic" w:hAnsi="Century Gothic" w:cstheme="minorHAnsi"/>
+          <w:sz w:val="22"/>
+          <w:szCs w:val="22"/>
+        </w:rPr>
+        <w:t xml:space="preserve"> to an increase in user-acquisition</w:t>
       </w:r>
     </w:p>
     <w:p>
@@ -957,8 +1029,6 @@
           <w:szCs w:val="22"/>
         </w:rPr>
       </w:pPr>
-      <w:bookmarkStart w:id="0" w:name="_GoBack"/>
-      <w:bookmarkEnd w:id="0"/>
     </w:p>
     <w:p>
       <w:pPr>
@@ -984,17 +1054,6 @@
         </w:rPr>
         <w:t>SKILLS</w:t>
       </w:r>
-    </w:p>
-    <w:p>
-      <w:pPr>
-        <w:spacing w:before="40"/>
-        <w:ind w:right="90"/>
-        <w:rPr>
-          <w:rFonts w:ascii="Century Gothic" w:hAnsi="Century Gothic" w:cstheme="minorHAnsi"/>
-          <w:sz w:val="22"/>
-          <w:szCs w:val="22"/>
-        </w:rPr>
-      </w:pPr>
     </w:p>
     <w:p>
       <w:pPr>
@@ -1035,8 +1094,28 @@
           <w:sz w:val="22"/>
           <w:szCs w:val="22"/>
         </w:rPr>
-        <w:t xml:space="preserve"> (Proficient), JavaScript (Familiar), Git (Strong), HTML (Strong), CSS (Familiar), Microsoft Office (Strong), OrCAD/PSpice (Familiar), Verilog (Familiar) </w:t>
-      </w:r>
+        <w:t xml:space="preserve"> (Proficient), JavaScript (Familiar), Git (Strong), HTML (Strong), CSS (Familiar), Microsoft Office (Strong), OrCAD/PSpice (Familiar), </w:t>
+      </w:r>
+      <w:r>
+        <w:rPr>
+          <w:rFonts w:ascii="Century Gothic" w:hAnsi="Century Gothic" w:cstheme="minorHAnsi"/>
+          <w:sz w:val="22"/>
+          <w:szCs w:val="22"/>
+        </w:rPr>
+        <w:t>System Verilog (Strong)</w:t>
+      </w:r>
+    </w:p>
+    <w:p>
+      <w:pPr>
+        <w:pStyle w:val="ListParagraph"/>
+        <w:spacing w:before="40"/>
+        <w:ind w:left="360" w:right="90"/>
+        <w:rPr>
+          <w:rFonts w:ascii="Century Gothic" w:hAnsi="Century Gothic" w:cstheme="minorHAnsi"/>
+          <w:sz w:val="22"/>
+          <w:szCs w:val="22"/>
+        </w:rPr>
+      </w:pPr>
     </w:p>
     <w:p>
       <w:pPr>
@@ -1069,7 +1148,23 @@
           <w:sz w:val="22"/>
           <w:szCs w:val="22"/>
         </w:rPr>
-        <w:t xml:space="preserve"> Teaching, playing guitar/drums/piano, graphic design, audio mixing, baking, skateboarding, mixed martial arts, motorsports, coffee </w:t>
+        <w:t xml:space="preserve"> Teaching, playing guitar/drums/piano, graphic design, audio mixing, </w:t>
+      </w:r>
+      <w:r>
+        <w:rPr>
+          <w:rFonts w:ascii="Century Gothic" w:hAnsi="Century Gothic" w:cstheme="minorHAnsi"/>
+          <w:sz w:val="22"/>
+          <w:szCs w:val="22"/>
+        </w:rPr>
+        <w:t>cooking</w:t>
+      </w:r>
+      <w:r>
+        <w:rPr>
+          <w:rFonts w:ascii="Century Gothic" w:hAnsi="Century Gothic" w:cstheme="minorHAnsi"/>
+          <w:sz w:val="22"/>
+          <w:szCs w:val="22"/>
+        </w:rPr>
+        <w:t xml:space="preserve">, skateboarding, mixed martial arts, motorsports, coffee </w:t>
       </w:r>
     </w:p>
     <w:sectPr>
@@ -1083,7 +1178,7 @@
 </file>
 
 <file path=word/numbering.xml><?xml version="1.0" encoding="utf-8"?>
-<w:numbering xmlns:wpc="http://schemas.microsoft.com/office/word/2010/wordprocessingCanvas" xmlns:cx="http://schemas.microsoft.com/office/drawing/2014/chartex" xmlns:cx1="http://schemas.microsoft.com/office/drawing/2015/9/8/chartex" xmlns:cx2="http://schemas.microsoft.com/office/drawing/2015/10/21/chartex" xmlns:cx3="http://schemas.microsoft.com/office/drawing/2016/5/9/chartex" xmlns:cx4="http://schemas.microsoft.com/office/drawing/2016/5/10/chartex" xmlns:cx5="http://schemas.microsoft.com/office/drawing/2016/5/11/chartex" xmlns:cx6="http://schemas.microsoft.com/office/drawing/2016/5/12/chartex" xmlns:cx7="http://schemas.microsoft.com/office/drawing/2016/5/13/chartex" xmlns:cx8="http://schemas.microsoft.com/office/drawing/2016/5/14/chartex" xmlns:mc="http://schemas.openxmlformats.org/markup-compatibility/2006" xmlns:aink="http://schemas.microsoft.com/office/drawing/2016/ink" xmlns:am3d="http://schemas.microsoft.com/office/drawing/2017/model3d" xmlns:o="urn:schemas-microsoft-com:office:office" xmlns:r="http://schemas.openxmlformats.org/officeDocument/2006/relationships" xmlns:m="http://schemas.openxmlformats.org/officeDocument/2006/math" xmlns:v="urn:schemas-microsoft-com:vml" xmlns:wp14="http://schemas.microsoft.com/office/word/2010/wordprocessingDrawing" xmlns:wp="http://schemas.openxmlformats.org/drawingml/2006/wordprocessingDrawing" xmlns:w10="urn:schemas-microsoft-com:office:word" xmlns:w="http://schemas.openxmlformats.org/wordprocessingml/2006/main" xmlns:w14="http://schemas.microsoft.com/office/word/2010/wordml" xmlns:w15="http://schemas.microsoft.com/office/word/2012/wordml" xmlns:w16cid="http://schemas.microsoft.com/office/word/2016/wordml/cid" xmlns:w16se="http://schemas.microsoft.com/office/word/2015/wordml/symex" xmlns:wpg="http://schemas.microsoft.com/office/word/2010/wordprocessingGroup" xmlns:wpi="http://schemas.microsoft.com/office/word/2010/wordprocessingInk" xmlns:wne="http://schemas.microsoft.com/office/word/2006/wordml" xmlns:wps="http://schemas.microsoft.com/office/word/2010/wordprocessingShape" mc:Ignorable="w14 w15 w16se w16cid wp14">
+<w:numbering xmlns:wpc="http://schemas.microsoft.com/office/word/2010/wordprocessingCanvas" xmlns:cx="http://schemas.microsoft.com/office/drawing/2014/chartex" xmlns:cx1="http://schemas.microsoft.com/office/drawing/2015/9/8/chartex" xmlns:cx2="http://schemas.microsoft.com/office/drawing/2015/10/21/chartex" xmlns:cx3="http://schemas.microsoft.com/office/drawing/2016/5/9/chartex" xmlns:cx4="http://schemas.microsoft.com/office/drawing/2016/5/10/chartex" xmlns:cx5="http://schemas.microsoft.com/office/drawing/2016/5/11/chartex" xmlns:cx6="http://schemas.microsoft.com/office/drawing/2016/5/12/chartex" xmlns:cx7="http://schemas.microsoft.com/office/drawing/2016/5/13/chartex" xmlns:cx8="http://schemas.microsoft.com/office/drawing/2016/5/14/chartex" xmlns:mc="http://schemas.openxmlformats.org/markup-compatibility/2006" xmlns:aink="http://schemas.microsoft.com/office/drawing/2016/ink" xmlns:am3d="http://schemas.microsoft.com/office/drawing/2017/model3d" xmlns:o="urn:schemas-microsoft-com:office:office" xmlns:r="http://schemas.openxmlformats.org/officeDocument/2006/relationships" xmlns:m="http://schemas.openxmlformats.org/officeDocument/2006/math" xmlns:v="urn:schemas-microsoft-com:vml" xmlns:wp14="http://schemas.microsoft.com/office/word/2010/wordprocessingDrawing" xmlns:wp="http://schemas.openxmlformats.org/drawingml/2006/wordprocessingDrawing" xmlns:w10="urn:schemas-microsoft-com:office:word" xmlns:w="http://schemas.openxmlformats.org/wordprocessingml/2006/main" xmlns:w14="http://schemas.microsoft.com/office/word/2010/wordml" xmlns:w15="http://schemas.microsoft.com/office/word/2012/wordml" xmlns:w16cex="http://schemas.microsoft.com/office/word/2018/wordml/cex" xmlns:w16cid="http://schemas.microsoft.com/office/word/2016/wordml/cid" xmlns:w16="http://schemas.microsoft.com/office/word/2018/wordml" xmlns:w16se="http://schemas.microsoft.com/office/word/2015/wordml/symex" xmlns:wpg="http://schemas.microsoft.com/office/word/2010/wordprocessingGroup" xmlns:wpi="http://schemas.microsoft.com/office/word/2010/wordprocessingInk" xmlns:wne="http://schemas.microsoft.com/office/word/2006/wordml" xmlns:wps="http://schemas.microsoft.com/office/word/2010/wordprocessingShape" mc:Ignorable="w14 w15 w16se w16cid w16 w16cex wp14">
   <w:abstractNum w:abstractNumId="0" w15:restartNumberingAfterBreak="0">
     <w:nsid w:val="1E624322"/>
     <w:multiLevelType w:val="hybridMultilevel"/>
@@ -1666,7 +1761,7 @@
 </file>
 
 <file path=word/styles.xml><?xml version="1.0" encoding="utf-8"?>
-<w:styles xmlns:mc="http://schemas.openxmlformats.org/markup-compatibility/2006" xmlns:r="http://schemas.openxmlformats.org/officeDocument/2006/relationships" xmlns:w="http://schemas.openxmlformats.org/wordprocessingml/2006/main" xmlns:w14="http://schemas.microsoft.com/office/word/2010/wordml" xmlns:w15="http://schemas.microsoft.com/office/word/2012/wordml" xmlns:w16cid="http://schemas.microsoft.com/office/word/2016/wordml/cid" xmlns:w16se="http://schemas.microsoft.com/office/word/2015/wordml/symex" mc:Ignorable="w14 w15 w16se w16cid">
+<w:styles xmlns:mc="http://schemas.openxmlformats.org/markup-compatibility/2006" xmlns:r="http://schemas.openxmlformats.org/officeDocument/2006/relationships" xmlns:w="http://schemas.openxmlformats.org/wordprocessingml/2006/main" xmlns:w14="http://schemas.microsoft.com/office/word/2010/wordml" xmlns:w15="http://schemas.microsoft.com/office/word/2012/wordml" xmlns:w16cex="http://schemas.microsoft.com/office/word/2018/wordml/cex" xmlns:w16cid="http://schemas.microsoft.com/office/word/2016/wordml/cid" xmlns:w16="http://schemas.microsoft.com/office/word/2018/wordml" xmlns:w16se="http://schemas.microsoft.com/office/word/2015/wordml/symex" mc:Ignorable="w14 w15 w16se w16cid w16 w16cex">
   <w:docDefaults>
     <w:rPrDefault>
       <w:rPr>

</xml_diff>